<commit_message>
Petite modif notice admin
</commit_message>
<xml_diff>
--- a/docs/delivrable/Notice Admin.docx
+++ b/docs/delivrable/Notice Admin.docx
@@ -4,7 +4,7 @@
   <w:body>
     <w:p>
       <w:pPr>
-        <w:pStyle w:val="Titre"/>
+        <w:pStyle w:val="Title"/>
         <w:jc w:val="center"/>
         <w:rPr>
           <w:b/>
@@ -18,7 +18,7 @@
           <w:color w:val="FF0000"/>
           <w:u w:val="single"/>
         </w:rPr>
-        <w:t xml:space="preserve">Notice Tuteur </w:t>
+        <w:t xml:space="preserve">Notice </w:t>
       </w:r>
       <w:r>
         <w:rPr>
@@ -26,7 +26,7 @@
           <w:color w:val="FF0000"/>
           <w:u w:val="single"/>
         </w:rPr>
-        <w:t>IUT</w:t>
+        <w:t>Admin</w:t>
       </w:r>
       <w:bookmarkStart w:id="0" w:name="_GoBack"/>
       <w:bookmarkEnd w:id="0"/>
@@ -210,20 +210,12 @@
         <w:t>La deuxième rubrique comporte les informations directes au site. Dans cette dernière, le nom du site vous sera demandé, une courte description ainsi que quelques mots clés (permettant de trouver le site sur un moteur de recherche).</w:t>
       </w:r>
       <w:r>
-        <w:t xml:space="preserve"> Le nom de l’organisation utilisant Gestion Stage vous sera aussi demandé, ainsi qu’un email pour tout ce qui concerne la maintenance. Le but du site concerne le questionnaire en lui-même, de ce fait, une date </w:t>
-      </w:r>
-      <w:proofErr w:type="spellStart"/>
-      <w:r>
-        <w:t>butoire</w:t>
-      </w:r>
-      <w:proofErr w:type="spellEnd"/>
-      <w:r>
-        <w:t xml:space="preserve"> devra être indiquée. Enfin, Gestion Stage vous propose d’avoir accès à la météo en temps réel, cette dernière sera accessible via une Clé que vous pourrez retrouver via le site </w:t>
+        <w:t xml:space="preserve"> Le nom de l’organisation utilisant Gestion Stage vous sera aussi demandé, ainsi qu’un email pour tout ce qui concerne la maintenance. Le but du site concerne le questionnaire en lui-même, de ce fait, une date butoire devra être indiquée. Enfin, Gestion Stage vous propose d’avoir accès à la météo en temps réel, cette dernière sera accessible via une Clé que vous pourrez retrouver via le site </w:t>
       </w:r>
       <w:hyperlink r:id="rId7" w:history="1">
         <w:r>
           <w:rPr>
-            <w:rStyle w:val="Lienhypertexte"/>
+            <w:rStyle w:val="Hyperlink"/>
           </w:rPr>
           <w:t>https://openweathermap.org</w:t>
         </w:r>
@@ -430,15 +422,7 @@
         <w:jc w:val="both"/>
       </w:pPr>
       <w:r>
-        <w:t xml:space="preserve">Etant administrateur, vous avez le droit d’envoyer des messages privés à tous </w:t>
-      </w:r>
-      <w:proofErr w:type="gramStart"/>
-      <w:r>
-        <w:t>le utilisateurs</w:t>
-      </w:r>
-      <w:proofErr w:type="gramEnd"/>
-      <w:r>
-        <w:t xml:space="preserve"> du site.</w:t>
+        <w:t>Etant administrateur, vous avez le droit d’envoyer des messages privés à tous le utilisateurs du site.</w:t>
       </w:r>
     </w:p>
     <w:p>
@@ -740,7 +724,7 @@
     </w:p>
     <w:p>
       <w:pPr>
-        <w:pStyle w:val="Paragraphedeliste"/>
+        <w:pStyle w:val="ListParagraph"/>
         <w:numPr>
           <w:ilvl w:val="0"/>
           <w:numId w:val="3"/>
@@ -756,7 +740,7 @@
     </w:p>
     <w:p>
       <w:pPr>
-        <w:pStyle w:val="Paragraphedeliste"/>
+        <w:pStyle w:val="ListParagraph"/>
         <w:numPr>
           <w:ilvl w:val="0"/>
           <w:numId w:val="3"/>
@@ -785,15 +769,7 @@
         <w:t>« </w:t>
       </w:r>
       <w:r>
-        <w:t xml:space="preserve">Le stagiaire </w:t>
-      </w:r>
-      <w:proofErr w:type="spellStart"/>
-      <w:r>
-        <w:t>a-t-il</w:t>
-      </w:r>
-      <w:proofErr w:type="spellEnd"/>
-      <w:r>
-        <w:t xml:space="preserve"> fait preuve d’assiduité</w:t>
+        <w:t>Le stagiaire a-t-il fait preuve d’assiduité</w:t>
       </w:r>
       <w:r>
         <w:t> ? »</w:t>
@@ -1590,13 +1566,13 @@
     <w:name w:val="Normal"/>
     <w:qFormat/>
   </w:style>
-  <w:style w:type="character" w:default="1" w:styleId="Policepardfaut">
+  <w:style w:type="character" w:default="1" w:styleId="DefaultParagraphFont">
     <w:name w:val="Default Paragraph Font"/>
     <w:uiPriority w:val="1"/>
     <w:semiHidden/>
     <w:unhideWhenUsed/>
   </w:style>
-  <w:style w:type="table" w:default="1" w:styleId="TableauNormal">
+  <w:style w:type="table" w:default="1" w:styleId="TableNormal">
     <w:name w:val="Normal Table"/>
     <w:uiPriority w:val="99"/>
     <w:semiHidden/>
@@ -1611,17 +1587,17 @@
       </w:tblCellMar>
     </w:tblPr>
   </w:style>
-  <w:style w:type="numbering" w:default="1" w:styleId="Aucuneliste">
+  <w:style w:type="numbering" w:default="1" w:styleId="NoList">
     <w:name w:val="No List"/>
     <w:uiPriority w:val="99"/>
     <w:semiHidden/>
     <w:unhideWhenUsed/>
   </w:style>
-  <w:style w:type="paragraph" w:styleId="Titre">
+  <w:style w:type="paragraph" w:styleId="Title">
     <w:name w:val="Title"/>
     <w:basedOn w:val="Normal"/>
     <w:next w:val="Normal"/>
-    <w:link w:val="TitreCar"/>
+    <w:link w:val="TitleChar"/>
     <w:uiPriority w:val="10"/>
     <w:qFormat/>
     <w:rsid w:val="008A79C1"/>
@@ -1637,10 +1613,10 @@
       <w:szCs w:val="56"/>
     </w:rPr>
   </w:style>
-  <w:style w:type="character" w:customStyle="1" w:styleId="TitreCar">
-    <w:name w:val="Titre Car"/>
-    <w:basedOn w:val="Policepardfaut"/>
-    <w:link w:val="Titre"/>
+  <w:style w:type="character" w:customStyle="1" w:styleId="TitleChar">
+    <w:name w:val="Title Char"/>
+    <w:basedOn w:val="DefaultParagraphFont"/>
+    <w:link w:val="Title"/>
     <w:uiPriority w:val="10"/>
     <w:rsid w:val="008A79C1"/>
     <w:rPr>
@@ -1651,7 +1627,7 @@
       <w:szCs w:val="56"/>
     </w:rPr>
   </w:style>
-  <w:style w:type="paragraph" w:styleId="Paragraphedeliste">
+  <w:style w:type="paragraph" w:styleId="ListParagraph">
     <w:name w:val="List Paragraph"/>
     <w:basedOn w:val="Normal"/>
     <w:uiPriority w:val="34"/>
@@ -1662,9 +1638,9 @@
       <w:contextualSpacing/>
     </w:pPr>
   </w:style>
-  <w:style w:type="character" w:styleId="Lienhypertexte">
+  <w:style w:type="character" w:styleId="Hyperlink">
     <w:name w:val="Hyperlink"/>
-    <w:basedOn w:val="Policepardfaut"/>
+    <w:basedOn w:val="DefaultParagraphFont"/>
     <w:uiPriority w:val="99"/>
     <w:unhideWhenUsed/>
     <w:rsid w:val="00057E27"/>

</xml_diff>